<commit_message>
PA 7 Finish and PA 8 Start
</commit_message>
<xml_diff>
--- a/Prog_Assignment_7/Programming Assignment 7 - Output.docx
+++ b/Prog_Assignment_7/Programming Assignment 7 - Output.docx
@@ -4,11 +4,14 @@
   <w:body>
     <w:p>
       <w:r>
+        <w:rPr>
+          <w:noProof/>
+        </w:rPr>
         <w:drawing>
-          <wp:inline distT="0" distB="0" distL="0" distR="0" wp14:anchorId="479D0715" wp14:editId="2C8C6A3B">
-            <wp:extent cx="5943600" cy="480060"/>
+          <wp:inline distT="0" distB="0" distL="0" distR="0" wp14:anchorId="6B8CFE00" wp14:editId="1AF93891">
+            <wp:extent cx="10325995" cy="1455546"/>
             <wp:effectExtent l="0" t="0" r="0" b="0"/>
-            <wp:docPr id="1" name="Picture 1"/>
+            <wp:docPr id="2" name="Picture 2" descr="A screen shot of a computer&#10;&#10;Description automatically generated with low confidence"/>
             <wp:cNvGraphicFramePr>
               <a:graphicFrameLocks xmlns:a="http://schemas.openxmlformats.org/drawingml/2006/main" noChangeAspect="1"/>
             </wp:cNvGraphicFramePr>
@@ -16,7 +19,7 @@
               <a:graphicData uri="http://schemas.openxmlformats.org/drawingml/2006/picture">
                 <pic:pic xmlns:pic="http://schemas.openxmlformats.org/drawingml/2006/picture">
                   <pic:nvPicPr>
-                    <pic:cNvPr id="1" name=""/>
+                    <pic:cNvPr id="2" name="Picture 2" descr="A screen shot of a computer&#10;&#10;Description automatically generated with low confidence"/>
                     <pic:cNvPicPr/>
                   </pic:nvPicPr>
                   <pic:blipFill>
@@ -28,7 +31,7 @@
                   <pic:spPr>
                     <a:xfrm>
                       <a:off x="0" y="0"/>
-                      <a:ext cx="5943600" cy="480060"/>
+                      <a:ext cx="10325995" cy="1455546"/>
                     </a:xfrm>
                     <a:prstGeom prst="rect">
                       <a:avLst/>

</xml_diff>